<commit_message>
added link to word file
</commit_message>
<xml_diff>
--- a/HW7/hw7-RecSys.docx
+++ b/HW7/hw7-RecSys.docx
@@ -11,18 +11,7 @@
         <w:ind w:right="98" w:hanging="360"/>
       </w:pPr>
       <w:r>
-        <w:t xml:space="preserve">Recommender systems are a hot topic in data science companies. Recommender systems aim to predict the rating that a user will give for an item (e.g., </w:t>
-      </w:r>
-      <w:r>
-        <w:t xml:space="preserve">a restaurant, a movie, a product, a Point of Interest). Surprise (http://surpriselib.com) is a Python package for developing recommender systems. To install Surprise, the easiest way is to use pip. Open your console: $ pip install </w:t>
-      </w:r>
-      <w:proofErr w:type="spellStart"/>
-      <w:r>
-        <w:t>numpy</w:t>
-      </w:r>
-      <w:proofErr w:type="spellEnd"/>
-      <w:r>
-        <w:t xml:space="preserve"> </w:t>
+        <w:t xml:space="preserve">Recommender systems are a hot topic in data science companies. Recommender systems aim to predict the rating that a user will give for an item (e.g., a restaurant, a movie, a product, a Point of Interest). Surprise (http://surpriselib.com) is a Python package for developing recommender systems. To install Surprise, the easiest way is to use pip. Open your console: $ pip install numpy </w:t>
       </w:r>
     </w:p>
     <w:p>
@@ -30,18 +19,7 @@
         <w:ind w:left="360" w:right="98" w:firstLine="0"/>
       </w:pPr>
       <w:r>
-        <w:t xml:space="preserve">$ pip install </w:t>
-      </w:r>
-      <w:proofErr w:type="spellStart"/>
-      <w:r>
-        <w:t>scik</w:t>
-      </w:r>
-      <w:r>
-        <w:t>it</w:t>
-      </w:r>
-      <w:proofErr w:type="spellEnd"/>
-      <w:r>
-        <w:t xml:space="preserve">-surprise  </w:t>
+        <w:t xml:space="preserve">$ pip install scikit-surprise  </w:t>
       </w:r>
     </w:p>
     <w:p>
@@ -83,10 +61,7 @@
         <w:ind w:right="98" w:hanging="360"/>
       </w:pPr>
       <w:r>
-        <w:t>Load data from “restaurant_ratings.txt” with line format: 'user item rating timestamp'. The introduction of the Surprise data m</w:t>
-      </w:r>
-      <w:r>
-        <w:t xml:space="preserve">odule can be found via </w:t>
+        <w:t xml:space="preserve">Load data from “restaurant_ratings.txt” with line format: 'user item rating timestamp'. The introduction of the Surprise data module can be found via </w:t>
       </w:r>
       <w:r>
         <w:rPr>
@@ -109,167 +84,46 @@
           <w:i/>
           <w:color w:val="94054B"/>
         </w:rPr>
-        <w:t xml:space="preserve">from surprise import Dataset from surprise import Reader import </w:t>
-      </w:r>
-      <w:proofErr w:type="spellStart"/>
+        <w:t xml:space="preserve">from surprise import Dataset from surprise import Reader import os </w:t>
+      </w:r>
+    </w:p>
+    <w:p>
+      <w:pPr>
+        <w:spacing w:after="24" w:line="259" w:lineRule="auto"/>
+        <w:ind w:left="360" w:right="0" w:firstLine="0"/>
+      </w:pPr>
       <w:r>
         <w:rPr>
           <w:i/>
           <w:color w:val="94054B"/>
         </w:rPr>
-        <w:t>os</w:t>
-      </w:r>
-      <w:proofErr w:type="spellEnd"/>
+        <w:t xml:space="preserve"> </w:t>
+      </w:r>
+    </w:p>
+    <w:p>
+      <w:pPr>
+        <w:spacing w:line="269" w:lineRule="auto"/>
+        <w:ind w:left="355" w:right="2479" w:hanging="10"/>
+      </w:pPr>
       <w:r>
         <w:rPr>
           <w:i/>
           <w:color w:val="94054B"/>
         </w:rPr>
-        <w:t xml:space="preserve"> </w:t>
-      </w:r>
-    </w:p>
-    <w:p>
-      <w:pPr>
-        <w:spacing w:after="24" w:line="259" w:lineRule="auto"/>
-        <w:ind w:left="360" w:right="0" w:firstLine="0"/>
+        <w:t xml:space="preserve">#load data from a file  </w:t>
+      </w:r>
+    </w:p>
+    <w:p>
+      <w:pPr>
+        <w:spacing w:line="269" w:lineRule="auto"/>
+        <w:ind w:left="355" w:right="2479" w:hanging="10"/>
       </w:pPr>
       <w:r>
         <w:rPr>
           <w:i/>
           <w:color w:val="94054B"/>
         </w:rPr>
-        <w:t xml:space="preserve"> </w:t>
-      </w:r>
-    </w:p>
-    <w:p>
-      <w:pPr>
-        <w:spacing w:line="269" w:lineRule="auto"/>
-        <w:ind w:left="355" w:right="2479" w:hanging="10"/>
-      </w:pPr>
-      <w:r>
-        <w:rPr>
-          <w:i/>
-          <w:color w:val="94054B"/>
-        </w:rPr>
-        <w:t xml:space="preserve">#load data from a file  </w:t>
-      </w:r>
-    </w:p>
-    <w:p>
-      <w:pPr>
-        <w:spacing w:line="269" w:lineRule="auto"/>
-        <w:ind w:left="355" w:right="2479" w:hanging="10"/>
-      </w:pPr>
-      <w:proofErr w:type="spellStart"/>
-      <w:r>
-        <w:rPr>
-          <w:i/>
-          <w:color w:val="94054B"/>
-        </w:rPr>
-        <w:t>file_path</w:t>
-      </w:r>
-      <w:proofErr w:type="spellEnd"/>
-      <w:r>
-        <w:rPr>
-          <w:i/>
-          <w:color w:val="94054B"/>
-        </w:rPr>
-        <w:t xml:space="preserve"> = </w:t>
-      </w:r>
-      <w:proofErr w:type="spellStart"/>
-      <w:proofErr w:type="gramStart"/>
-      <w:r>
-        <w:rPr>
-          <w:i/>
-          <w:color w:val="94054B"/>
-        </w:rPr>
-        <w:t>os.path</w:t>
-      </w:r>
-      <w:proofErr w:type="gramEnd"/>
-      <w:r>
-        <w:rPr>
-          <w:i/>
-          <w:color w:val="94054B"/>
-        </w:rPr>
-        <w:t>.expanduser</w:t>
-      </w:r>
-      <w:proofErr w:type="spellEnd"/>
-      <w:r>
-        <w:rPr>
-          <w:i/>
-          <w:color w:val="94054B"/>
-        </w:rPr>
-        <w:t>('restauran</w:t>
-      </w:r>
-      <w:r>
-        <w:rPr>
-          <w:i/>
-          <w:color w:val="94054B"/>
-        </w:rPr>
-        <w:t>t_ratings.txt') reader = Reader(</w:t>
-      </w:r>
-      <w:proofErr w:type="spellStart"/>
-      <w:r>
-        <w:rPr>
-          <w:i/>
-          <w:color w:val="94054B"/>
-        </w:rPr>
-        <w:t>line_format</w:t>
-      </w:r>
-      <w:proofErr w:type="spellEnd"/>
-      <w:r>
-        <w:rPr>
-          <w:i/>
-          <w:color w:val="94054B"/>
-        </w:rPr>
-        <w:t xml:space="preserve">='user item rating timestamp', </w:t>
-      </w:r>
-      <w:proofErr w:type="spellStart"/>
-      <w:r>
-        <w:rPr>
-          <w:i/>
-          <w:color w:val="94054B"/>
-        </w:rPr>
-        <w:t>sep</w:t>
-      </w:r>
-      <w:proofErr w:type="spellEnd"/>
-      <w:r>
-        <w:rPr>
-          <w:i/>
-          <w:color w:val="94054B"/>
-        </w:rPr>
-        <w:t xml:space="preserve">='\t') data = </w:t>
-      </w:r>
-      <w:proofErr w:type="spellStart"/>
-      <w:r>
-        <w:rPr>
-          <w:i/>
-          <w:color w:val="94054B"/>
-        </w:rPr>
-        <w:t>Dataset.load_from_file</w:t>
-      </w:r>
-      <w:proofErr w:type="spellEnd"/>
-      <w:r>
-        <w:rPr>
-          <w:i/>
-          <w:color w:val="94054B"/>
-        </w:rPr>
-        <w:t>(</w:t>
-      </w:r>
-      <w:proofErr w:type="spellStart"/>
-      <w:r>
-        <w:rPr>
-          <w:i/>
-          <w:color w:val="94054B"/>
-        </w:rPr>
-        <w:t>file_path</w:t>
-      </w:r>
-      <w:proofErr w:type="spellEnd"/>
-      <w:r>
-        <w:rPr>
-          <w:i/>
-          <w:color w:val="94054B"/>
-        </w:rPr>
-        <w:t xml:space="preserve">, reader=reader) </w:t>
+        <w:t xml:space="preserve">file_path = os.path.expanduser('restaurant_ratings.txt') reader = Reader(line_format='user item rating timestamp', sep='\t') data = Dataset.load_from_file(file_path, reader=reader) </w:t>
       </w:r>
     </w:p>
     <w:p>
@@ -290,10 +144,7 @@
         <w:ind w:right="98" w:hanging="360"/>
       </w:pPr>
       <w:r>
-        <w:t>MAE and RMSE are two famous metrics for evaluating the performances of a recommender system. The definition of MA</w:t>
-      </w:r>
-      <w:r>
-        <w:t xml:space="preserve">E can be found via: </w:t>
+        <w:t xml:space="preserve">MAE and RMSE are two famous metrics for evaluating the performances of a recommender system. The definition of MAE can be found via: </w:t>
       </w:r>
     </w:p>
     <w:p>
@@ -358,22 +209,7 @@
         <w:ind w:right="98" w:hanging="360"/>
       </w:pPr>
       <w:r>
-        <w:t>Split the data for 3-folds cross-</w:t>
-      </w:r>
-      <w:proofErr w:type="gramStart"/>
-      <w:r>
-        <w:t>validation, and</w:t>
-      </w:r>
-      <w:proofErr w:type="gramEnd"/>
-      <w:r>
-        <w:t xml:space="preserve"> compute the MAE and RMSE of the </w:t>
-      </w:r>
-      <w:r>
-        <w:t xml:space="preserve">SVD (Singular Value Decomposition) algorithm. The introduction of SVD algorithm can be found </w:t>
-      </w:r>
-      <w:proofErr w:type="gramStart"/>
-      <w:r>
-        <w:t xml:space="preserve">via  </w:t>
+        <w:t xml:space="preserve">Split the data for 3-folds cross-validation, and compute the MAE and RMSE of the SVD (Singular Value Decomposition) algorithm. The introduction of SVD algorithm can be found via  </w:t>
       </w:r>
       <w:r>
         <w:rPr>
@@ -382,7 +218,6 @@
         </w:rPr>
         <w:t>http://surprise.readthedocs.io/en/v1.0.2/matrix_factorization.html</w:t>
       </w:r>
-      <w:proofErr w:type="gramEnd"/>
       <w:r>
         <w:t xml:space="preserve">. </w:t>
       </w:r>
@@ -457,22 +292,7 @@
         <w:ind w:right="98" w:hanging="360"/>
       </w:pPr>
       <w:r>
-        <w:t>Split the data f</w:t>
-      </w:r>
-      <w:r>
-        <w:t>or 3-folds cross-</w:t>
-      </w:r>
-      <w:proofErr w:type="gramStart"/>
-      <w:r>
-        <w:t>validation, and</w:t>
-      </w:r>
-      <w:proofErr w:type="gramEnd"/>
-      <w:r>
-        <w:t xml:space="preserve"> compute the MAE and RMSE of the PMF (Probabilistic Matrix Factorization) algorithm. The introduction of PMF algorithm can be found </w:t>
-      </w:r>
-      <w:proofErr w:type="gramStart"/>
-      <w:r>
-        <w:t xml:space="preserve">via  </w:t>
+        <w:t xml:space="preserve">Split the data for 3-folds cross-validation, and compute the MAE and RMSE of the PMF (Probabilistic Matrix Factorization) algorithm. The introduction of PMF algorithm can be found via  </w:t>
       </w:r>
       <w:r>
         <w:rPr>
@@ -481,7 +301,6 @@
         </w:rPr>
         <w:t>http://surprise.readthedocs.io/en/v1.0.2/matrix_factorization.html</w:t>
       </w:r>
-      <w:proofErr w:type="gramEnd"/>
       <w:r>
         <w:t xml:space="preserve">. </w:t>
       </w:r>
@@ -557,22 +376,7 @@
         <w:t xml:space="preserve"> </w:t>
       </w:r>
       <w:r>
-        <w:t>Split the data for 3-folds cross-</w:t>
-      </w:r>
-      <w:proofErr w:type="gramStart"/>
-      <w:r>
-        <w:t>validation, and</w:t>
-      </w:r>
-      <w:proofErr w:type="gramEnd"/>
-      <w:r>
-        <w:t xml:space="preserve"> compute the MAE and RMSE of the NMF (Non-negative Matrix Factorization) algorithm. The introductio</w:t>
-      </w:r>
-      <w:r>
-        <w:t xml:space="preserve">n of NMF algorithm can be found </w:t>
-      </w:r>
-      <w:proofErr w:type="gramStart"/>
-      <w:r>
-        <w:t xml:space="preserve">via  </w:t>
+        <w:t xml:space="preserve">Split the data for 3-folds cross-validation, and compute the MAE and RMSE of the NMF (Non-negative Matrix Factorization) algorithm. The introduction of NMF algorithm can be found via  </w:t>
       </w:r>
       <w:r>
         <w:rPr>
@@ -581,7 +385,6 @@
         </w:rPr>
         <w:t>http://surprise.readthedocs.io/en/v1.0.2/matrix_factorization.html</w:t>
       </w:r>
-      <w:proofErr w:type="gramEnd"/>
       <w:r>
         <w:t xml:space="preserve">. </w:t>
       </w:r>
@@ -646,19 +449,7 @@
         <w:ind w:right="98"/>
       </w:pPr>
       <w:r>
-        <w:t>Split the data for 3-folds cross-</w:t>
-      </w:r>
-      <w:proofErr w:type="gramStart"/>
-      <w:r>
-        <w:t>validation, and</w:t>
-      </w:r>
-      <w:proofErr w:type="gramEnd"/>
-      <w:r>
-        <w:t xml:space="preserve"> compute the MAE and RMSE of the User based Collaborative Filtering algorithm. The introduction of User based Collaborative Filtering algorithm can be found </w:t>
-      </w:r>
-      <w:proofErr w:type="gramStart"/>
-      <w:r>
-        <w:t xml:space="preserve">via  </w:t>
+        <w:t xml:space="preserve">Split the data for 3-folds cross-validation, and compute the MAE and RMSE of the User based Collaborative Filtering algorithm. The introduction of User based Collaborative Filtering algorithm can be found via  </w:t>
       </w:r>
       <w:r>
         <w:rPr>
@@ -667,7 +458,6 @@
         </w:rPr>
         <w:t>http://surprise.readthedocs.io/en/v1.0.2/knn_inspired.html</w:t>
       </w:r>
-      <w:proofErr w:type="gramEnd"/>
       <w:r>
         <w:t xml:space="preserve">. </w:t>
       </w:r>
@@ -740,22 +530,7 @@
         <w:t xml:space="preserve"> </w:t>
       </w:r>
       <w:r>
-        <w:t>Split the data for 3-folds cross-</w:t>
-      </w:r>
-      <w:proofErr w:type="gramStart"/>
-      <w:r>
-        <w:t>validation, and</w:t>
-      </w:r>
-      <w:proofErr w:type="gramEnd"/>
-      <w:r>
-        <w:t xml:space="preserve"> compute the MAE and RMSE of the Item based Collaborative Filtering algorithm. The introduction of Item based Collaborative Filtering algorithm can be found</w:t>
-      </w:r>
-      <w:r>
-        <w:t xml:space="preserve"> </w:t>
-      </w:r>
-      <w:proofErr w:type="gramStart"/>
-      <w:r>
-        <w:t xml:space="preserve">via  </w:t>
+        <w:t xml:space="preserve">Split the data for 3-folds cross-validation, and compute the MAE and RMSE of the Item based Collaborative Filtering algorithm. The introduction of Item based Collaborative Filtering algorithm can be found via  </w:t>
       </w:r>
       <w:r>
         <w:rPr>
@@ -764,7 +539,6 @@
         </w:rPr>
         <w:t>http://surprise.readthedocs.io/en/v1.0.2/knn_inspired.html</w:t>
       </w:r>
-      <w:proofErr w:type="gramEnd"/>
       <w:r>
         <w:t xml:space="preserve">. </w:t>
       </w:r>
@@ -848,17 +622,35 @@
         <w:ind w:left="0" w:right="4" w:firstLine="0"/>
         <w:jc w:val="both"/>
       </w:pPr>
+      <w:r>
+        <w:rPr>
+          <w:b/>
+        </w:rPr>
+        <w:t xml:space="preserve"> </w:t>
+      </w:r>
+      <w:hyperlink r:id="rId12" w:history="1">
+        <w:r>
+          <w:rPr>
+            <w:rStyle w:val="Hyperlink"/>
+          </w:rPr>
+          <w:t>https://github.com/ctran301/ML/tree/master/HW7</w:t>
+        </w:r>
+      </w:hyperlink>
+    </w:p>
+    <w:p>
+      <w:pPr>
+        <w:spacing w:after="0" w:line="272" w:lineRule="auto"/>
+        <w:ind w:left="0" w:right="4" w:firstLine="0"/>
+        <w:jc w:val="both"/>
+      </w:pPr>
+      <w:r>
+        <w:t>under the .ipynb file</w:t>
+      </w:r>
       <w:bookmarkStart w:id="0" w:name="_GoBack"/>
       <w:bookmarkEnd w:id="0"/>
-      <w:r>
-        <w:rPr>
-          <w:b/>
-        </w:rPr>
-        <w:t xml:space="preserve"> </w:t>
-      </w:r>
     </w:p>
     <w:sectPr>
-      <w:headerReference w:type="default" r:id="rId12"/>
+      <w:headerReference w:type="default" r:id="rId13"/>
       <w:pgSz w:w="12240" w:h="15840"/>
       <w:pgMar w:top="1453" w:right="1368" w:bottom="1503" w:left="1452" w:header="720" w:footer="720" w:gutter="0"/>
       <w:cols w:space="720"/>
@@ -1890,6 +1682,18 @@
       <w:contextualSpacing/>
     </w:pPr>
   </w:style>
+  <w:style w:type="character" w:styleId="Hyperlink">
+    <w:name w:val="Hyperlink"/>
+    <w:basedOn w:val="DefaultParagraphFont"/>
+    <w:uiPriority w:val="99"/>
+    <w:semiHidden/>
+    <w:unhideWhenUsed/>
+    <w:rsid w:val="004B4CDC"/>
+    <w:rPr>
+      <w:color w:val="0000FF"/>
+      <w:u w:val="single"/>
+    </w:rPr>
+  </w:style>
 </w:styles>
 </file>
 

</xml_diff>